<commit_message>
fix: Change in the planning and progress report D01 - S1
</commit_message>
<xml_diff>
--- a/reports/Student #1/Planning and progress report - Student 1 - D01.docx
+++ b/reports/Student #1/Planning and progress report - Student 1 - D01.docx
@@ -4794,205 +4794,6 @@
                 <w:rtl w:val="0"/>
               </w:rPr>
               <w:t xml:space="preserve">30 min.</w:t>
-            </w:r>
-          </w:p>
-        </w:tc>
-      </w:tr>
-      <w:tr>
-        <w:trPr>
-          <w:cantSplit w:val="0"/>
-          <w:tblHeader w:val="0"/>
-        </w:trPr>
-        <w:tc>
-          <w:tcPr>
-            <w:shd w:fill="auto" w:val="clear"/>
-            <w:tcMar>
-              <w:top w:w="100.0" w:type="dxa"/>
-              <w:left w:w="100.0" w:type="dxa"/>
-              <w:bottom w:w="100.0" w:type="dxa"/>
-              <w:right w:w="100.0" w:type="dxa"/>
-            </w:tcMar>
-            <w:vAlign w:val="top"/>
-          </w:tcPr>
-          <w:p>
-            <w:pPr>
-              <w:keepNext w:val="0"/>
-              <w:keepLines w:val="0"/>
-              <w:pageBreakBefore w:val="0"/>
-              <w:widowControl w:val="0"/>
-              <w:pBdr>
-                <w:top w:space="0" w:sz="0" w:val="nil"/>
-                <w:left w:space="0" w:sz="0" w:val="nil"/>
-                <w:bottom w:space="0" w:sz="0" w:val="nil"/>
-                <w:right w:space="0" w:sz="0" w:val="nil"/>
-                <w:between w:space="0" w:sz="0" w:val="nil"/>
-              </w:pBdr>
-              <w:shd w:fill="auto" w:val="clear"/>
-              <w:spacing w:after="0" w:before="0" w:line="240" w:lineRule="auto"/>
-              <w:ind w:left="0" w:right="0" w:firstLine="0"/>
-              <w:jc w:val="left"/>
-              <w:rPr>
-                <w:b w:val="1"/>
-              </w:rPr>
-            </w:pPr>
-            <w:r>
-              <w:rPr>
-                <w:b w:val="1"/>
-                <w:rtl w:val="0"/>
-              </w:rPr>
-              <w:t xml:space="preserve">T069: Produce an analysis report</w:t>
-            </w:r>
-          </w:p>
-        </w:tc>
-        <w:tc>
-          <w:tcPr>
-            <w:shd w:fill="auto" w:val="clear"/>
-            <w:tcMar>
-              <w:top w:w="100.0" w:type="dxa"/>
-              <w:left w:w="100.0" w:type="dxa"/>
-              <w:bottom w:w="100.0" w:type="dxa"/>
-              <w:right w:w="100.0" w:type="dxa"/>
-            </w:tcMar>
-            <w:vAlign w:val="top"/>
-          </w:tcPr>
-          <w:p>
-            <w:pPr>
-              <w:keepNext w:val="0"/>
-              <w:keepLines w:val="0"/>
-              <w:pageBreakBefore w:val="0"/>
-              <w:widowControl w:val="0"/>
-              <w:pBdr>
-                <w:top w:space="0" w:sz="0" w:val="nil"/>
-                <w:left w:space="0" w:sz="0" w:val="nil"/>
-                <w:bottom w:space="0" w:sz="0" w:val="nil"/>
-                <w:right w:space="0" w:sz="0" w:val="nil"/>
-                <w:between w:space="0" w:sz="0" w:val="nil"/>
-              </w:pBdr>
-              <w:shd w:fill="auto" w:val="clear"/>
-              <w:spacing w:after="0" w:before="0" w:line="240" w:lineRule="auto"/>
-              <w:ind w:left="0" w:right="0" w:firstLine="0"/>
-              <w:jc w:val="left"/>
-              <w:rPr/>
-            </w:pPr>
-            <w:r>
-              <w:rPr>
-                <w:rtl w:val="0"/>
-              </w:rPr>
-              <w:t xml:space="preserve">Hacer un documento de análisis donde se incluyan los conflictos que han surgido durante la implementación del proyecto (D01)</w:t>
-            </w:r>
-          </w:p>
-        </w:tc>
-        <w:tc>
-          <w:tcPr>
-            <w:shd w:fill="auto" w:val="clear"/>
-            <w:tcMar>
-              <w:top w:w="100.0" w:type="dxa"/>
-              <w:left w:w="100.0" w:type="dxa"/>
-              <w:bottom w:w="100.0" w:type="dxa"/>
-              <w:right w:w="100.0" w:type="dxa"/>
-            </w:tcMar>
-            <w:vAlign w:val="top"/>
-          </w:tcPr>
-          <w:p>
-            <w:pPr>
-              <w:keepNext w:val="0"/>
-              <w:keepLines w:val="0"/>
-              <w:pageBreakBefore w:val="0"/>
-              <w:widowControl w:val="0"/>
-              <w:pBdr>
-                <w:top w:space="0" w:sz="0" w:val="nil"/>
-                <w:left w:space="0" w:sz="0" w:val="nil"/>
-                <w:bottom w:space="0" w:sz="0" w:val="nil"/>
-                <w:right w:space="0" w:sz="0" w:val="nil"/>
-                <w:between w:space="0" w:sz="0" w:val="nil"/>
-              </w:pBdr>
-              <w:shd w:fill="auto" w:val="clear"/>
-              <w:spacing w:after="0" w:before="0" w:line="240" w:lineRule="auto"/>
-              <w:ind w:left="0" w:right="0" w:firstLine="0"/>
-              <w:jc w:val="left"/>
-              <w:rPr/>
-            </w:pPr>
-            <w:r>
-              <w:rPr>
-                <w:rtl w:val="0"/>
-              </w:rPr>
-              <w:t xml:space="preserve">Analista</w:t>
-            </w:r>
-          </w:p>
-        </w:tc>
-        <w:tc>
-          <w:tcPr>
-            <w:shd w:fill="auto" w:val="clear"/>
-            <w:tcMar>
-              <w:top w:w="100.0" w:type="dxa"/>
-              <w:left w:w="100.0" w:type="dxa"/>
-              <w:bottom w:w="100.0" w:type="dxa"/>
-              <w:right w:w="100.0" w:type="dxa"/>
-            </w:tcMar>
-            <w:vAlign w:val="top"/>
-          </w:tcPr>
-          <w:p>
-            <w:pPr>
-              <w:keepNext w:val="0"/>
-              <w:keepLines w:val="0"/>
-              <w:pageBreakBefore w:val="0"/>
-              <w:widowControl w:val="0"/>
-              <w:pBdr>
-                <w:top w:space="0" w:sz="0" w:val="nil"/>
-                <w:left w:space="0" w:sz="0" w:val="nil"/>
-                <w:bottom w:space="0" w:sz="0" w:val="nil"/>
-                <w:right w:space="0" w:sz="0" w:val="nil"/>
-                <w:between w:space="0" w:sz="0" w:val="nil"/>
-              </w:pBdr>
-              <w:shd w:fill="auto" w:val="clear"/>
-              <w:spacing w:after="0" w:before="0" w:line="240" w:lineRule="auto"/>
-              <w:ind w:left="0" w:right="0" w:firstLine="0"/>
-              <w:jc w:val="left"/>
-              <w:rPr/>
-            </w:pPr>
-            <w:r>
-              <w:rPr>
-                <w:rtl w:val="0"/>
-              </w:rPr>
-              <w:t xml:space="preserve">30 min.</w:t>
-            </w:r>
-          </w:p>
-        </w:tc>
-        <w:tc>
-          <w:tcPr>
-            <w:shd w:fill="auto" w:val="clear"/>
-            <w:tcMar>
-              <w:top w:w="100.0" w:type="dxa"/>
-              <w:left w:w="100.0" w:type="dxa"/>
-              <w:bottom w:w="100.0" w:type="dxa"/>
-              <w:right w:w="100.0" w:type="dxa"/>
-            </w:tcMar>
-            <w:vAlign w:val="top"/>
-          </w:tcPr>
-          <w:p>
-            <w:pPr>
-              <w:keepNext w:val="0"/>
-              <w:keepLines w:val="0"/>
-              <w:pageBreakBefore w:val="0"/>
-              <w:widowControl w:val="0"/>
-              <w:pBdr>
-                <w:top w:space="0" w:sz="0" w:val="nil"/>
-                <w:left w:space="0" w:sz="0" w:val="nil"/>
-                <w:bottom w:space="0" w:sz="0" w:val="nil"/>
-                <w:right w:space="0" w:sz="0" w:val="nil"/>
-                <w:between w:space="0" w:sz="0" w:val="nil"/>
-              </w:pBdr>
-              <w:shd w:fill="auto" w:val="clear"/>
-              <w:spacing w:after="0" w:before="0" w:line="240" w:lineRule="auto"/>
-              <w:ind w:left="0" w:right="0" w:firstLine="0"/>
-              <w:jc w:val="left"/>
-              <w:rPr/>
-            </w:pPr>
-            <w:r>
-              <w:rPr>
-                <w:rtl w:val="0"/>
-              </w:rPr>
-              <w:t xml:space="preserve">35 min.</w:t>
             </w:r>
           </w:p>
         </w:tc>

</xml_diff>